<commit_message>
Add Bophelo's student number to SRS
</commit_message>
<xml_diff>
--- a/SRS/raw/Phase1_VRG_2024.docx
+++ b/SRS/raw/Phase1_VRG_2024.docx
@@ -1,6 +1,6 @@
 
 <file path=word/document.xml><?xml version="1.0" encoding="utf-8"?>
-<w:document xmlns:wpc="http://schemas.microsoft.com/office/word/2010/wordprocessingCanvas" xmlns:cx="http://schemas.microsoft.com/office/drawing/2014/chartex" xmlns:cx1="http://schemas.microsoft.com/office/drawing/2015/9/8/chartex" xmlns:cx2="http://schemas.microsoft.com/office/drawing/2015/10/21/chartex" xmlns:cx3="http://schemas.microsoft.com/office/drawing/2016/5/9/chartex" xmlns:cx4="http://schemas.microsoft.com/office/drawing/2016/5/10/chartex" xmlns:cx5="http://schemas.microsoft.com/office/drawing/2016/5/11/chartex" xmlns:cx6="http://schemas.microsoft.com/office/drawing/2016/5/12/chartex" xmlns:cx7="http://schemas.microsoft.com/office/drawing/2016/5/13/chartex" xmlns:cx8="http://schemas.microsoft.com/office/drawing/2016/5/14/chartex" xmlns:mc="http://schemas.openxmlformats.org/markup-compatibility/2006" xmlns:aink="http://schemas.microsoft.com/office/drawing/2016/ink" xmlns:am3d="http://schemas.microsoft.com/office/drawing/2017/model3d" xmlns:o="urn:schemas-microsoft-com:office:office" xmlns:oel="http://schemas.microsoft.com/office/2019/extlst" xmlns:r="http://schemas.openxmlformats.org/officeDocument/2006/relationships" xmlns:m="http://schemas.openxmlformats.org/officeDocument/2006/math" xmlns:v="urn:schemas-microsoft-com:vml" xmlns:wp14="http://schemas.microsoft.com/office/word/2010/wordprocessingDrawing" xmlns:wp="http://schemas.openxmlformats.org/drawingml/2006/wordprocessingDrawing" xmlns:w10="urn:schemas-microsoft-com:office:word" xmlns:w="http://schemas.openxmlformats.org/wordprocessingml/2006/main" xmlns:w14="http://schemas.microsoft.com/office/word/2010/wordml" xmlns:w15="http://schemas.microsoft.com/office/word/2012/wordml" xmlns:w16cex="http://schemas.microsoft.com/office/word/2018/wordml/cex" xmlns:w16cid="http://schemas.microsoft.com/office/word/2016/wordml/cid" xmlns:w16="http://schemas.microsoft.com/office/word/2018/wordml" xmlns:w16sdtdh="http://schemas.microsoft.com/office/word/2020/wordml/sdtdatahash" xmlns:w16se="http://schemas.microsoft.com/office/word/2015/wordml/symex" xmlns:wpg="http://schemas.microsoft.com/office/word/2010/wordprocessingGroup" xmlns:wpi="http://schemas.microsoft.com/office/word/2010/wordprocessingInk" xmlns:wne="http://schemas.microsoft.com/office/word/2006/wordml" xmlns:wps="http://schemas.microsoft.com/office/word/2010/wordprocessingShape" mc:Ignorable="w14 w15 w16se w16cid w16 w16cex w16sdtdh wp14">
+<w:document xmlns:wpc="http://schemas.microsoft.com/office/word/2010/wordprocessingCanvas" xmlns:cx="http://schemas.microsoft.com/office/drawing/2014/chartex" xmlns:cx1="http://schemas.microsoft.com/office/drawing/2015/9/8/chartex" xmlns:cx2="http://schemas.microsoft.com/office/drawing/2015/10/21/chartex" xmlns:cx3="http://schemas.microsoft.com/office/drawing/2016/5/9/chartex" xmlns:cx4="http://schemas.microsoft.com/office/drawing/2016/5/10/chartex" xmlns:cx5="http://schemas.microsoft.com/office/drawing/2016/5/11/chartex" xmlns:cx6="http://schemas.microsoft.com/office/drawing/2016/5/12/chartex" xmlns:cx7="http://schemas.microsoft.com/office/drawing/2016/5/13/chartex" xmlns:cx8="http://schemas.microsoft.com/office/drawing/2016/5/14/chartex" xmlns:mc="http://schemas.openxmlformats.org/markup-compatibility/2006" xmlns:aink="http://schemas.microsoft.com/office/drawing/2016/ink" xmlns:am3d="http://schemas.microsoft.com/office/drawing/2017/model3d" xmlns:o="urn:schemas-microsoft-com:office:office" xmlns:r="http://schemas.openxmlformats.org/officeDocument/2006/relationships" xmlns:m="http://schemas.openxmlformats.org/officeDocument/2006/math" xmlns:v="urn:schemas-microsoft-com:vml" xmlns:wp14="http://schemas.microsoft.com/office/word/2010/wordprocessingDrawing" xmlns:wp="http://schemas.openxmlformats.org/drawingml/2006/wordprocessingDrawing" xmlns:w10="urn:schemas-microsoft-com:office:word" xmlns:w="http://schemas.openxmlformats.org/wordprocessingml/2006/main" xmlns:w14="http://schemas.microsoft.com/office/word/2010/wordml" xmlns:w15="http://schemas.microsoft.com/office/word/2012/wordml" xmlns:w16cex="http://schemas.microsoft.com/office/word/2018/wordml/cex" xmlns:w16cid="http://schemas.microsoft.com/office/word/2016/wordml/cid" xmlns:w16="http://schemas.microsoft.com/office/word/2018/wordml" xmlns:w16sdtdh="http://schemas.microsoft.com/office/word/2020/wordml/sdtdatahash" xmlns:w16se="http://schemas.microsoft.com/office/word/2015/wordml/symex" xmlns:wpg="http://schemas.microsoft.com/office/word/2010/wordprocessingGroup" xmlns:wpi="http://schemas.microsoft.com/office/word/2010/wordprocessingInk" xmlns:wne="http://schemas.microsoft.com/office/word/2006/wordml" xmlns:wps="http://schemas.microsoft.com/office/word/2010/wordprocessingShape" mc:Ignorable="w14 w15 w16se w16cid w16 w16cex w16sdtdh wp14">
   <w:body>
     <w:sdt>
       <w:sdtPr>
@@ -10,6 +10,7 @@
           <w:docPartUnique/>
         </w:docPartObj>
       </w:sdtPr>
+      <w:sdtEndPr/>
       <w:sdtContent>
         <w:p>
           <w:r>
@@ -626,6 +627,7 @@
                                     <w:dataBinding w:prefixMappings="xmlns:ns0='http://purl.org/dc/elements/1.1/' xmlns:ns1='http://schemas.openxmlformats.org/package/2006/metadata/core-properties' " w:xpath="/ns1:coreProperties[1]/ns0:title[1]" w:storeItemID="{6C3C8BC8-F283-45AE-878A-BAB7291924A1}"/>
                                     <w:text/>
                                   </w:sdtPr>
+                                  <w:sdtEndPr/>
                                   <w:sdtContent>
                                     <w:p>
                                       <w:pPr>
@@ -664,6 +666,7 @@
                                     <w:dataBinding w:prefixMappings="xmlns:ns0='http://purl.org/dc/elements/1.1/' xmlns:ns1='http://schemas.openxmlformats.org/package/2006/metadata/core-properties' " w:xpath="/ns1:coreProperties[1]/ns0:subject[1]" w:storeItemID="{6C3C8BC8-F283-45AE-878A-BAB7291924A1}"/>
                                     <w:text/>
                                   </w:sdtPr>
+                                  <w:sdtEndPr/>
                                   <w:sdtContent>
                                     <w:p>
                                       <w:pPr>
@@ -709,7 +712,7 @@
               </mc:Choice>
               <mc:Fallback>
                 <w:pict>
-                  <v:group w14:anchorId="093B79F1" id="Group 48" o:spid="_x0000_s1026" style="position:absolute;margin-left:0;margin-top:0;width:540pt;height:10in;z-index:-251657216;mso-width-percent:882;mso-height-percent:909;mso-position-horizontal:center;mso-position-horizontal-relative:page;mso-position-vertical:center;mso-position-vertical-relative:page;mso-width-percent:882;mso-height-percent:909" coordsize="68580,91440" o:gfxdata="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">
+                  <v:group w14:anchorId="093B79F1" id="Group 48" o:spid="_x0000_s1026" style="position:absolute;margin-left:0;margin-top:0;width:540pt;height:10in;z-index:-251657216;mso-width-percent:882;mso-height-percent:909;mso-position-horizontal:center;mso-position-horizontal-relative:page;mso-position-vertical:center;mso-position-vertical-relative:page;mso-width-percent:882;mso-height-percent:909" coordsize="68580,91440" o:gfxdata="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">
                     <v:group id="Group 49" o:spid="_x0000_s1027" style="position:absolute;width:68580;height:91440" coordsize="68580,91440" o:gfxdata="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">
                       <v:rect id="Rectangle 54" o:spid="_x0000_s1028" style="position:absolute;width:68580;height:91440;visibility:visible;mso-wrap-style:square;v-text-anchor:top" o:gfxdata="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" fillcolor="#485870 [3122]" stroked="f" strokeweight="1pt">
                         <v:fill color2="#3d4b5f [2882]" angle="348" colors="0 #88acbb;6554f #88acbb" focus="100%" type="gradient"/>
@@ -768,6 +771,7 @@
                               <w:dataBinding w:prefixMappings="xmlns:ns0='http://purl.org/dc/elements/1.1/' xmlns:ns1='http://schemas.openxmlformats.org/package/2006/metadata/core-properties' " w:xpath="/ns1:coreProperties[1]/ns0:title[1]" w:storeItemID="{6C3C8BC8-F283-45AE-878A-BAB7291924A1}"/>
                               <w:text/>
                             </w:sdtPr>
+                            <w:sdtEndPr/>
                             <w:sdtContent>
                               <w:p>
                                 <w:pPr>
@@ -806,6 +810,7 @@
                               <w:dataBinding w:prefixMappings="xmlns:ns0='http://purl.org/dc/elements/1.1/' xmlns:ns1='http://schemas.openxmlformats.org/package/2006/metadata/core-properties' " w:xpath="/ns1:coreProperties[1]/ns0:subject[1]" w:storeItemID="{6C3C8BC8-F283-45AE-878A-BAB7291924A1}"/>
                               <w:text/>
                             </w:sdtPr>
+                            <w:sdtEndPr/>
                             <w:sdtContent>
                               <w:p>
                                 <w:pPr>
@@ -2280,19 +2285,28 @@
           <w:bCs/>
         </w:rPr>
       </w:pPr>
-      <w:r>
-        <w:rPr>
-          <w:b/>
-          <w:bCs/>
-        </w:rPr>
-        <w:t xml:space="preserve">Bophelo </w:t>
-      </w:r>
       <w:proofErr w:type="spellStart"/>
       <w:r>
         <w:rPr>
           <w:b/>
           <w:bCs/>
         </w:rPr>
+        <w:t>Bophelo</w:t>
+      </w:r>
+      <w:proofErr w:type="spellEnd"/>
+      <w:r>
+        <w:rPr>
+          <w:b/>
+          <w:bCs/>
+        </w:rPr>
+        <w:t xml:space="preserve"> </w:t>
+      </w:r>
+      <w:proofErr w:type="spellStart"/>
+      <w:r>
+        <w:rPr>
+          <w:b/>
+          <w:bCs/>
+        </w:rPr>
         <w:t>Malepu</w:t>
       </w:r>
       <w:proofErr w:type="spellEnd"/>
@@ -2301,7 +2315,21 @@
           <w:b/>
           <w:bCs/>
         </w:rPr>
-        <w:t xml:space="preserve"> (?)</w:t>
+        <w:t xml:space="preserve"> (</w:t>
+      </w:r>
+      <w:r>
+        <w:rPr>
+          <w:b/>
+          <w:bCs/>
+        </w:rPr>
+        <w:t>20232645</w:t>
+      </w:r>
+      <w:r>
+        <w:rPr>
+          <w:b/>
+          <w:bCs/>
+        </w:rPr>
+        <w:t>)</w:t>
       </w:r>
     </w:p>
     <w:p>
@@ -3535,15 +3563,7 @@
       <w:bookmarkStart w:id="10" w:name="_Toc162816986"/>
       <w:r>
         <w:lastRenderedPageBreak/>
-        <w:t>System Features/</w:t>
-      </w:r>
-      <w:proofErr w:type="gramStart"/>
-      <w:r>
-        <w:t>none functional</w:t>
-      </w:r>
-      <w:proofErr w:type="gramEnd"/>
-      <w:r>
-        <w:t xml:space="preserve"> requirements</w:t>
+        <w:t>System Features/none functional requirements</w:t>
       </w:r>
       <w:bookmarkEnd w:id="10"/>
     </w:p>
@@ -4003,7 +4023,15 @@
         </w:numPr>
       </w:pPr>
       <w:r>
-        <w:t xml:space="preserve">Discussion Page (Assigned to Bophelo </w:t>
+        <w:t xml:space="preserve">Discussion Page (Assigned to </w:t>
+      </w:r>
+      <w:proofErr w:type="spellStart"/>
+      <w:r>
+        <w:t>Bophelo</w:t>
+      </w:r>
+      <w:proofErr w:type="spellEnd"/>
+      <w:r>
+        <w:t xml:space="preserve"> </w:t>
       </w:r>
       <w:proofErr w:type="spellStart"/>
       <w:r>
@@ -4139,7 +4167,7 @@
 </file>
 
 <file path=word/numbering.xml><?xml version="1.0" encoding="utf-8"?>
-<w:numbering xmlns:wpc="http://schemas.microsoft.com/office/word/2010/wordprocessingCanvas" xmlns:cx="http://schemas.microsoft.com/office/drawing/2014/chartex" xmlns:cx1="http://schemas.microsoft.com/office/drawing/2015/9/8/chartex" xmlns:cx2="http://schemas.microsoft.com/office/drawing/2015/10/21/chartex" xmlns:cx3="http://schemas.microsoft.com/office/drawing/2016/5/9/chartex" xmlns:cx4="http://schemas.microsoft.com/office/drawing/2016/5/10/chartex" xmlns:cx5="http://schemas.microsoft.com/office/drawing/2016/5/11/chartex" xmlns:cx6="http://schemas.microsoft.com/office/drawing/2016/5/12/chartex" xmlns:cx7="http://schemas.microsoft.com/office/drawing/2016/5/13/chartex" xmlns:cx8="http://schemas.microsoft.com/office/drawing/2016/5/14/chartex" xmlns:mc="http://schemas.openxmlformats.org/markup-compatibility/2006" xmlns:aink="http://schemas.microsoft.com/office/drawing/2016/ink" xmlns:am3d="http://schemas.microsoft.com/office/drawing/2017/model3d" xmlns:o="urn:schemas-microsoft-com:office:office" xmlns:oel="http://schemas.microsoft.com/office/2019/extlst" xmlns:r="http://schemas.openxmlformats.org/officeDocument/2006/relationships" xmlns:m="http://schemas.openxmlformats.org/officeDocument/2006/math" xmlns:v="urn:schemas-microsoft-com:vml" xmlns:wp14="http://schemas.microsoft.com/office/word/2010/wordprocessingDrawing" xmlns:wp="http://schemas.openxmlformats.org/drawingml/2006/wordprocessingDrawing" xmlns:w10="urn:schemas-microsoft-com:office:word" xmlns:w="http://schemas.openxmlformats.org/wordprocessingml/2006/main" xmlns:w14="http://schemas.microsoft.com/office/word/2010/wordml" xmlns:w15="http://schemas.microsoft.com/office/word/2012/wordml" xmlns:w16cex="http://schemas.microsoft.com/office/word/2018/wordml/cex" xmlns:w16cid="http://schemas.microsoft.com/office/word/2016/wordml/cid" xmlns:w16="http://schemas.microsoft.com/office/word/2018/wordml" xmlns:w16sdtdh="http://schemas.microsoft.com/office/word/2020/wordml/sdtdatahash" xmlns:w16se="http://schemas.microsoft.com/office/word/2015/wordml/symex" xmlns:wpg="http://schemas.microsoft.com/office/word/2010/wordprocessingGroup" xmlns:wpi="http://schemas.microsoft.com/office/word/2010/wordprocessingInk" xmlns:wne="http://schemas.microsoft.com/office/word/2006/wordml" xmlns:wps="http://schemas.microsoft.com/office/word/2010/wordprocessingShape" mc:Ignorable="w14 w15 w16se w16cid w16 w16cex w16sdtdh wp14">
+<w:numbering xmlns:wpc="http://schemas.microsoft.com/office/word/2010/wordprocessingCanvas" xmlns:cx="http://schemas.microsoft.com/office/drawing/2014/chartex" xmlns:cx1="http://schemas.microsoft.com/office/drawing/2015/9/8/chartex" xmlns:cx2="http://schemas.microsoft.com/office/drawing/2015/10/21/chartex" xmlns:cx3="http://schemas.microsoft.com/office/drawing/2016/5/9/chartex" xmlns:cx4="http://schemas.microsoft.com/office/drawing/2016/5/10/chartex" xmlns:cx5="http://schemas.microsoft.com/office/drawing/2016/5/11/chartex" xmlns:cx6="http://schemas.microsoft.com/office/drawing/2016/5/12/chartex" xmlns:cx7="http://schemas.microsoft.com/office/drawing/2016/5/13/chartex" xmlns:cx8="http://schemas.microsoft.com/office/drawing/2016/5/14/chartex" xmlns:mc="http://schemas.openxmlformats.org/markup-compatibility/2006" xmlns:aink="http://schemas.microsoft.com/office/drawing/2016/ink" xmlns:am3d="http://schemas.microsoft.com/office/drawing/2017/model3d" xmlns:o="urn:schemas-microsoft-com:office:office" xmlns:r="http://schemas.openxmlformats.org/officeDocument/2006/relationships" xmlns:m="http://schemas.openxmlformats.org/officeDocument/2006/math" xmlns:v="urn:schemas-microsoft-com:vml" xmlns:wp14="http://schemas.microsoft.com/office/word/2010/wordprocessingDrawing" xmlns:wp="http://schemas.openxmlformats.org/drawingml/2006/wordprocessingDrawing" xmlns:w10="urn:schemas-microsoft-com:office:word" xmlns:w="http://schemas.openxmlformats.org/wordprocessingml/2006/main" xmlns:w14="http://schemas.microsoft.com/office/word/2010/wordml" xmlns:w15="http://schemas.microsoft.com/office/word/2012/wordml" xmlns:w16cex="http://schemas.microsoft.com/office/word/2018/wordml/cex" xmlns:w16cid="http://schemas.microsoft.com/office/word/2016/wordml/cid" xmlns:w16="http://schemas.microsoft.com/office/word/2018/wordml" xmlns:w16sdtdh="http://schemas.microsoft.com/office/word/2020/wordml/sdtdatahash" xmlns:w16se="http://schemas.microsoft.com/office/word/2015/wordml/symex" xmlns:wpg="http://schemas.microsoft.com/office/word/2010/wordprocessingGroup" xmlns:wpi="http://schemas.microsoft.com/office/word/2010/wordprocessingInk" xmlns:wne="http://schemas.microsoft.com/office/word/2006/wordml" xmlns:wps="http://schemas.microsoft.com/office/word/2010/wordprocessingShape" mc:Ignorable="w14 w15 w16se w16cid w16 w16cex w16sdtdh wp14">
   <w:abstractNum w:abstractNumId="0" w15:restartNumberingAfterBreak="0">
     <w:nsid w:val="15440A23"/>
     <w:multiLevelType w:val="hybridMultilevel"/>
@@ -4520,16 +4548,16 @@
       </w:pPr>
     </w:lvl>
   </w:abstractNum>
-  <w:num w:numId="1" w16cid:durableId="1052658766">
+  <w:num w:numId="1">
     <w:abstractNumId w:val="1"/>
   </w:num>
-  <w:num w:numId="2" w16cid:durableId="498738850">
+  <w:num w:numId="2">
     <w:abstractNumId w:val="0"/>
   </w:num>
-  <w:num w:numId="3" w16cid:durableId="1009988147">
+  <w:num w:numId="3">
     <w:abstractNumId w:val="3"/>
   </w:num>
-  <w:num w:numId="4" w16cid:durableId="2063821057">
+  <w:num w:numId="4">
     <w:abstractNumId w:val="2"/>
   </w:num>
 </w:numbering>

</xml_diff>